<commit_message>
LaplaceRT.edp O.K. but  //KAME           ffassert(0);  in VirtualSolverCG.hpp //KAME	  ,new OpMake_pfes< pfes, Mesh, TypeOfFE, pfes_tefk > in lgfem.cpp Signed-off-by: kamearia <kameari.akihisa@gmail.com>
</commit_message>
<xml_diff>
--- a/ffbuild/doc/二次元A法とT法の比較.docx
+++ b/ffbuild/doc/二次元A法とT法の比較.docx
@@ -6,9 +6,6 @@
       <w:pPr>
         <w:pStyle w:val="a5"/>
         <w:ind w:leftChars="0" w:left="0"/>
-        <w:rPr>
-          <w:rFonts w:hint="eastAsia"/>
-        </w:rPr>
       </w:pPr>
       <w:r>
         <w:rPr>
@@ -73,17 +70,128 @@
           <v:shape id="_x0000_i1025" type="#_x0000_t75" style="width:77.25pt;height:48.75pt" o:ole="">
             <v:imagedata r:id="rId7" o:title=""/>
           </v:shape>
-          <o:OLEObject Type="Embed" ProgID="Package" ShapeID="_x0000_i1025" DrawAspect="Icon" ObjectID="_1720967849" r:id="rId8"/>
+          <o:OLEObject Type="Embed" ProgID="Package" ShapeID="_x0000_i1025" DrawAspect="Icon" ObjectID="_1721293378" r:id="rId8"/>
         </w:object>
+      </w:r>
+    </w:p>
+    <w:p>
+      <w:pPr>
+        <w:autoSpaceDE w:val="0"/>
+        <w:autoSpaceDN w:val="0"/>
+        <w:adjustRightInd w:val="0"/>
+        <w:jc w:val="left"/>
+        <w:rPr>
+          <w:rFonts w:ascii="NimbusRomNo9L-Regu" w:hAnsi="NimbusRomNo9L-Regu" w:cs="NimbusRomNo9L-Regu"/>
+          <w:kern w:val="0"/>
+          <w:sz w:val="20"/>
+          <w:szCs w:val="20"/>
+        </w:rPr>
+      </w:pPr>
+      <w:r>
+        <w:rPr>
+          <w:rFonts w:ascii="NimbusMonL-Regu" w:hAnsi="NimbusMonL-Regu" w:cs="NimbusMonL-Regu"/>
+          <w:kern w:val="0"/>
+          <w:sz w:val="20"/>
+          <w:szCs w:val="20"/>
+        </w:rPr>
+        <w:t xml:space="preserve">[RT0Ortho] </w:t>
+      </w:r>
+      <w:proofErr w:type="spellStart"/>
+      <w:r>
+        <w:rPr>
+          <w:rFonts w:ascii="NimbusRomNo9L-Regu" w:hAnsi="NimbusRomNo9L-Regu" w:cs="NimbusRomNo9L-Regu"/>
+          <w:kern w:val="0"/>
+          <w:sz w:val="20"/>
+          <w:szCs w:val="20"/>
+        </w:rPr>
+        <w:t>Raviart</w:t>
+      </w:r>
+      <w:proofErr w:type="spellEnd"/>
+      <w:r>
+        <w:rPr>
+          <w:rFonts w:ascii="NimbusRomNo9L-Regu" w:hAnsi="NimbusRomNo9L-Regu" w:cs="NimbusRomNo9L-Regu"/>
+          <w:kern w:val="0"/>
+          <w:sz w:val="20"/>
+          <w:szCs w:val="20"/>
+        </w:rPr>
+        <w:t xml:space="preserve">-Thomas Orthogonal, or </w:t>
+      </w:r>
+      <w:proofErr w:type="spellStart"/>
+      <w:r>
+        <w:rPr>
+          <w:rFonts w:ascii="NimbusRomNo9L-Regu" w:hAnsi="NimbusRomNo9L-Regu" w:cs="NimbusRomNo9L-Regu"/>
+          <w:kern w:val="0"/>
+          <w:sz w:val="20"/>
+          <w:szCs w:val="20"/>
+        </w:rPr>
+        <w:t>Nedelec</w:t>
+      </w:r>
+      <w:proofErr w:type="spellEnd"/>
+      <w:r>
+        <w:rPr>
+          <w:rFonts w:ascii="NimbusRomNo9L-Regu" w:hAnsi="NimbusRomNo9L-Regu" w:cs="NimbusRomNo9L-Regu"/>
+          <w:kern w:val="0"/>
+          <w:sz w:val="20"/>
+          <w:szCs w:val="20"/>
+        </w:rPr>
+        <w:t xml:space="preserve"> finite element type I of degree </w:t>
+      </w:r>
+      <w:r>
+        <w:rPr>
+          <w:rFonts w:ascii="CMR10" w:hAnsi="CMR10" w:cs="CMR10"/>
+          <w:kern w:val="0"/>
+          <w:sz w:val="20"/>
+          <w:szCs w:val="20"/>
+        </w:rPr>
+        <w:t xml:space="preserve">0 </w:t>
+      </w:r>
+      <w:r>
+        <w:rPr>
+          <w:rFonts w:ascii="NimbusRomNo9L-Regu" w:hAnsi="NimbusRomNo9L-Regu" w:cs="NimbusRomNo9L-Regu"/>
+          <w:kern w:val="0"/>
+          <w:sz w:val="20"/>
+          <w:szCs w:val="20"/>
+        </w:rPr>
+        <w:t>in dimension 2</w:t>
+      </w:r>
+    </w:p>
+    <w:p>
+      <w:pPr>
+        <w:autoSpaceDE w:val="0"/>
+        <w:autoSpaceDN w:val="0"/>
+        <w:adjustRightInd w:val="0"/>
+        <w:ind w:firstLine="840"/>
+        <w:jc w:val="left"/>
+        <w:rPr>
+          <w:rFonts w:ascii="CMR5" w:eastAsia="CMR5" w:hAnsi="NimbusMonL-Regu" w:cs="CMR5"/>
+          <w:kern w:val="0"/>
+          <w:sz w:val="10"/>
+          <w:szCs w:val="10"/>
+        </w:rPr>
+      </w:pPr>
+      <w:r>
+        <w:rPr>
+          <w:position w:val="-26"/>
+        </w:rPr>
+        <w:object w:dxaOrig="4120" w:dyaOrig="600">
+          <v:shape id="_x0000_i1026" type="#_x0000_t75" style="width:288.75pt;height:42pt" o:ole="">
+            <v:imagedata r:id="rId9" o:title=""/>
+          </v:shape>
+          <o:OLEObject Type="Embed" ProgID="Equation.DSMT4" ShapeID="_x0000_i1026" DrawAspect="Content" ObjectID="_1721293379" r:id="rId10"/>
+        </w:object>
+      </w:r>
+      <w:r>
+        <w:rPr>
+          <w:rFonts w:hint="eastAsia"/>
+        </w:rPr>
+        <w:tab/>
+        <w:t>(3.9)</w:t>
       </w:r>
     </w:p>
     <w:p>
       <w:pPr>
         <w:pStyle w:val="a5"/>
         <w:ind w:leftChars="0" w:left="0"/>
-        <w:rPr>
-          <w:rFonts w:hint="eastAsia"/>
-        </w:rPr>
       </w:pPr>
       <w:r>
         <w:rPr>
@@ -93,11 +201,6 @@
       </w:r>
     </w:p>
     <w:p>
-      <w:pPr>
-        <w:rPr>
-          <w:rFonts w:hint="eastAsia"/>
-        </w:rPr>
-      </w:pPr>
       <w:r>
         <w:rPr>
           <w:noProof/>
@@ -118,7 +221,7 @@
                     <pic:cNvPicPr/>
                   </pic:nvPicPr>
                   <pic:blipFill>
-                    <a:blip r:embed="rId9" cstate="print"/>
+                    <a:blip r:embed="rId11" cstate="print"/>
                     <a:stretch>
                       <a:fillRect/>
                     </a:stretch>
@@ -158,7 +261,7 @@
                     <pic:cNvPicPr/>
                   </pic:nvPicPr>
                   <pic:blipFill>
-                    <a:blip r:embed="rId10" cstate="print"/>
+                    <a:blip r:embed="rId12" cstate="print"/>
                     <a:stretch>
                       <a:fillRect/>
                     </a:stretch>
@@ -180,11 +283,6 @@
       </w:r>
     </w:p>
     <w:p>
-      <w:pPr>
-        <w:rPr>
-          <w:rFonts w:hint="eastAsia"/>
-        </w:rPr>
-      </w:pPr>
       <w:r>
         <w:rPr>
           <w:rFonts w:hint="eastAsia"/>
@@ -202,7 +300,19 @@
         <w:rPr>
           <w:rFonts w:hint="eastAsia"/>
         </w:rPr>
-        <w:t xml:space="preserve">　　　　　　　　　　　　　　　</w:t>
+        <w:t xml:space="preserve">　</w:t>
+      </w:r>
+      <w:r>
+        <w:rPr>
+          <w:rFonts w:hint="eastAsia"/>
+        </w:rPr>
+        <w:t>(P1)</w:t>
+      </w:r>
+      <w:r>
+        <w:rPr>
+          <w:rFonts w:hint="eastAsia"/>
+        </w:rPr>
+        <w:t xml:space="preserve">　　　　　　　　　　</w:t>
       </w:r>
       <w:r>
         <w:rPr>
@@ -210,21 +320,37 @@
         </w:rPr>
         <w:t>T-Method</w:t>
       </w:r>
-    </w:p>
-    <w:p>
-      <w:pPr>
+      <w:r>
         <w:rPr>
           <w:rFonts w:hint="eastAsia"/>
         </w:rPr>
-      </w:pPr>
-    </w:p>
-    <w:p>
-      <w:pPr>
+        <w:t xml:space="preserve"> (</w:t>
+      </w:r>
+      <w:r>
         <w:rPr>
-          <w:rFonts w:hint="eastAsia"/>
+          <w:rFonts w:ascii="NimbusMonL-Regu" w:hAnsi="NimbusMonL-Regu" w:cs="NimbusMonL-Regu"/>
+          <w:kern w:val="0"/>
+          <w:sz w:val="20"/>
+          <w:szCs w:val="20"/>
         </w:rPr>
-      </w:pPr>
-      <w:r>
+        <w:t>RT0Ortho</w:t>
+      </w:r>
+      <w:r>
+        <w:rPr>
+          <w:rFonts w:ascii="NimbusMonL-Regu" w:hAnsi="NimbusMonL-Regu" w:cs="NimbusMonL-Regu" w:hint="eastAsia"/>
+          <w:kern w:val="0"/>
+          <w:sz w:val="20"/>
+          <w:szCs w:val="20"/>
+        </w:rPr>
+        <w:t>)</w:t>
+      </w:r>
+    </w:p>
+    <w:p/>
+    <w:p>
+      <w:r>
+        <w:rPr>
+          <w:noProof/>
+        </w:rPr>
         <w:drawing>
           <wp:inline distT="0" distB="0" distL="0" distR="0">
             <wp:extent cx="3781425" cy="3028950"/>
@@ -233,7 +359,7 @@
             <wp:cNvGraphicFramePr/>
             <a:graphic xmlns:a="http://schemas.openxmlformats.org/drawingml/2006/main">
               <a:graphicData uri="http://schemas.openxmlformats.org/drawingml/2006/chart">
-                <c:chart xmlns:c="http://schemas.openxmlformats.org/drawingml/2006/chart" xmlns:r="http://schemas.openxmlformats.org/officeDocument/2006/relationships" r:id="rId11"/>
+                <c:chart xmlns:c="http://schemas.openxmlformats.org/drawingml/2006/chart" xmlns:r="http://schemas.openxmlformats.org/officeDocument/2006/relationships" r:id="rId13"/>
               </a:graphicData>
             </a:graphic>
           </wp:inline>
@@ -754,7 +880,7 @@
     <w:p>
       <w:r>
         <w:tab/>
-        <w:t xml:space="preserve">= int2d(disk)(1./(s*sigma)*( </w:t>
+        <w:t>=int2d(disk)(1./(s*sigma)*(</w:t>
       </w:r>
       <w:proofErr w:type="spellStart"/>
       <w:r>
@@ -1033,7 +1159,7 @@
       </w:r>
     </w:p>
     <w:sectPr>
-      <w:headerReference w:type="default" r:id="rId12"/>
+      <w:headerReference w:type="default" r:id="rId14"/>
       <w:pgSz w:w="11906" w:h="16838"/>
       <w:pgMar w:top="1985" w:right="1701" w:bottom="1701" w:left="1701" w:header="851" w:footer="992" w:gutter="0"/>
       <w:cols w:space="425"/>
@@ -1098,6 +1224,18 @@
     <w:proofErr w:type="spellEnd"/>
     <w:r>
       <w:t xml:space="preserve"> 2022/08/02</w:t>
+    </w:r>
+    <w:r>
+      <w:rPr>
+        <w:rFonts w:hint="eastAsia"/>
+      </w:rPr>
+      <w:t xml:space="preserve">　</w:t>
+    </w:r>
+    <w:r>
+      <w:rPr>
+        <w:rFonts w:hint="eastAsia"/>
+      </w:rPr>
+      <w:t>2022/08/06</w:t>
     </w:r>
   </w:p>
   <w:p>
@@ -1678,9 +1816,9 @@
           <c:xMode val="edge"/>
           <c:yMode val="edge"/>
           <c:x val="0.1212805381081757"/>
-          <c:y val="6.0642919635045645E-2"/>
-          <c:w val="0.68766919923582492"/>
-          <c:h val="0.88156330458692589"/>
+          <c:y val="6.0642919635045679E-2"/>
+          <c:w val="0.68766919923582503"/>
+          <c:h val="0.88156330458692556"/>
         </c:manualLayout>
       </c:layout>
       <c:scatterChart>
@@ -1704,40 +1842,40 @@
                   <c:v>0</c:v>
                 </c:pt>
                 <c:pt idx="1">
-                  <c:v>1.0000000000000002E-2</c:v>
+                  <c:v>1.0000000000000005E-2</c:v>
                 </c:pt>
                 <c:pt idx="2">
-                  <c:v>2.0000000000000004E-2</c:v>
+                  <c:v>2.0000000000000011E-2</c:v>
                 </c:pt>
                 <c:pt idx="3">
-                  <c:v>3.0000000000000002E-2</c:v>
+                  <c:v>3.0000000000000009E-2</c:v>
                 </c:pt>
                 <c:pt idx="4">
-                  <c:v>4.0000000000000008E-2</c:v>
+                  <c:v>4.0000000000000022E-2</c:v>
                 </c:pt>
                 <c:pt idx="5">
-                  <c:v>0.05</c:v>
+                  <c:v>5.0000000000000017E-2</c:v>
                 </c:pt>
                 <c:pt idx="6">
-                  <c:v>6.0000000000000005E-2</c:v>
+                  <c:v>6.0000000000000026E-2</c:v>
                 </c:pt>
                 <c:pt idx="7">
-                  <c:v>7.0000000000000021E-2</c:v>
+                  <c:v>7.0000000000000034E-2</c:v>
                 </c:pt>
                 <c:pt idx="8">
-                  <c:v>8.0000000000000016E-2</c:v>
+                  <c:v>8.0000000000000043E-2</c:v>
                 </c:pt>
                 <c:pt idx="9">
-                  <c:v>9.0000000000000011E-2</c:v>
+                  <c:v>9.0000000000000052E-2</c:v>
                 </c:pt>
                 <c:pt idx="10">
                   <c:v>0.1</c:v>
                 </c:pt>
                 <c:pt idx="11">
-                  <c:v>0.11</c:v>
+                  <c:v>0.11000000000000001</c:v>
                 </c:pt>
                 <c:pt idx="12">
-                  <c:v>0.12000000000000001</c:v>
+                  <c:v>0.12000000000000002</c:v>
                 </c:pt>
                 <c:pt idx="13">
                   <c:v>0.13</c:v>
@@ -1746,34 +1884,34 @@
                   <c:v>0.14000000000000001</c:v>
                 </c:pt>
                 <c:pt idx="15">
-                  <c:v>0.15000000000000002</c:v>
+                  <c:v>0.15000000000000008</c:v>
                 </c:pt>
                 <c:pt idx="16">
-                  <c:v>0.16</c:v>
+                  <c:v>0.16000000000000003</c:v>
                 </c:pt>
                 <c:pt idx="17">
                   <c:v>0.17</c:v>
                 </c:pt>
                 <c:pt idx="18">
-                  <c:v>0.18000000000000002</c:v>
+                  <c:v>0.18000000000000008</c:v>
                 </c:pt>
                 <c:pt idx="19">
-                  <c:v>0.19</c:v>
+                  <c:v>0.19000000000000003</c:v>
                 </c:pt>
                 <c:pt idx="20">
                   <c:v>0.2</c:v>
                 </c:pt>
                 <c:pt idx="21">
-                  <c:v>0.21000000000000002</c:v>
+                  <c:v>0.21000000000000008</c:v>
                 </c:pt>
                 <c:pt idx="22">
-                  <c:v>0.22</c:v>
+                  <c:v>0.22000000000000003</c:v>
                 </c:pt>
                 <c:pt idx="23">
                   <c:v>0.23</c:v>
                 </c:pt>
                 <c:pt idx="24">
-                  <c:v>0.24000000000000002</c:v>
+                  <c:v>0.24000000000000007</c:v>
                 </c:pt>
                 <c:pt idx="25">
                   <c:v>0.25</c:v>
@@ -1788,52 +1926,52 @@
                   <c:v>0.28000000000000008</c:v>
                 </c:pt>
                 <c:pt idx="29">
-                  <c:v>0.29000000000000004</c:v>
+                  <c:v>0.29000000000000015</c:v>
                 </c:pt>
                 <c:pt idx="30">
-                  <c:v>0.30000000000000004</c:v>
+                  <c:v>0.30000000000000016</c:v>
                 </c:pt>
                 <c:pt idx="31">
-                  <c:v>0.31000000000000005</c:v>
+                  <c:v>0.31000000000000016</c:v>
                 </c:pt>
                 <c:pt idx="32">
-                  <c:v>0.32000000000000006</c:v>
+                  <c:v>0.32000000000000017</c:v>
                 </c:pt>
                 <c:pt idx="33">
-                  <c:v>0.33000000000000007</c:v>
+                  <c:v>0.33000000000000024</c:v>
                 </c:pt>
                 <c:pt idx="34">
-                  <c:v>0.34</c:v>
+                  <c:v>0.34000000000000008</c:v>
                 </c:pt>
                 <c:pt idx="35">
-                  <c:v>0.35000000000000003</c:v>
+                  <c:v>0.35000000000000014</c:v>
                 </c:pt>
                 <c:pt idx="36">
-                  <c:v>0.36000000000000004</c:v>
+                  <c:v>0.36000000000000015</c:v>
                 </c:pt>
                 <c:pt idx="37">
-                  <c:v>0.37000000000000005</c:v>
+                  <c:v>0.37000000000000016</c:v>
                 </c:pt>
                 <c:pt idx="38">
-                  <c:v>0.38000000000000006</c:v>
+                  <c:v>0.38000000000000017</c:v>
                 </c:pt>
                 <c:pt idx="39">
-                  <c:v>0.39000000000000007</c:v>
+                  <c:v>0.39000000000000018</c:v>
                 </c:pt>
                 <c:pt idx="40">
                   <c:v>0.4</c:v>
                 </c:pt>
                 <c:pt idx="41">
-                  <c:v>0.41000000000000003</c:v>
+                  <c:v>0.41000000000000014</c:v>
                 </c:pt>
                 <c:pt idx="42">
-                  <c:v>0.42000000000000004</c:v>
+                  <c:v>0.42000000000000015</c:v>
                 </c:pt>
                 <c:pt idx="43">
-                  <c:v>0.43000000000000005</c:v>
+                  <c:v>0.43000000000000016</c:v>
                 </c:pt>
                 <c:pt idx="44">
-                  <c:v>0.44</c:v>
+                  <c:v>0.44000000000000006</c:v>
                 </c:pt>
                 <c:pt idx="45">
                   <c:v>0.45</c:v>
@@ -1842,13 +1980,13 @@
                   <c:v>0.46</c:v>
                 </c:pt>
                 <c:pt idx="47">
-                  <c:v>0.47000000000000003</c:v>
+                  <c:v>0.47000000000000008</c:v>
                 </c:pt>
                 <c:pt idx="48">
-                  <c:v>0.48000000000000004</c:v>
+                  <c:v>0.48000000000000015</c:v>
                 </c:pt>
                 <c:pt idx="49">
-                  <c:v>0.49000000000000005</c:v>
+                  <c:v>0.49000000000000016</c:v>
                 </c:pt>
                 <c:pt idx="50">
                   <c:v>0.5</c:v>
@@ -1875,64 +2013,64 @@
                   <c:v>0.56999999999999995</c:v>
                 </c:pt>
                 <c:pt idx="58">
-                  <c:v>0.58000000000000007</c:v>
+                  <c:v>0.58000000000000018</c:v>
                 </c:pt>
                 <c:pt idx="59">
-                  <c:v>0.59</c:v>
+                  <c:v>0.59000000000000008</c:v>
                 </c:pt>
                 <c:pt idx="60">
-                  <c:v>0.60000000000000009</c:v>
+                  <c:v>0.60000000000000031</c:v>
                 </c:pt>
                 <c:pt idx="61">
-                  <c:v>0.6100000000000001</c:v>
+                  <c:v>0.61000000000000032</c:v>
                 </c:pt>
                 <c:pt idx="62">
-                  <c:v>0.62000000000000011</c:v>
+                  <c:v>0.62000000000000033</c:v>
                 </c:pt>
                 <c:pt idx="63">
-                  <c:v>0.63000000000000012</c:v>
+                  <c:v>0.63000000000000034</c:v>
                 </c:pt>
                 <c:pt idx="64">
-                  <c:v>0.64000000000000012</c:v>
+                  <c:v>0.64000000000000035</c:v>
                 </c:pt>
                 <c:pt idx="65">
-                  <c:v>0.65000000000000013</c:v>
+                  <c:v>0.65000000000000036</c:v>
                 </c:pt>
                 <c:pt idx="66">
-                  <c:v>0.66000000000000014</c:v>
+                  <c:v>0.66000000000000036</c:v>
                 </c:pt>
                 <c:pt idx="67">
-                  <c:v>0.67000000000000015</c:v>
+                  <c:v>0.67000000000000048</c:v>
                 </c:pt>
                 <c:pt idx="68">
-                  <c:v>0.68</c:v>
+                  <c:v>0.68000000000000027</c:v>
                 </c:pt>
                 <c:pt idx="69">
-                  <c:v>0.69000000000000006</c:v>
+                  <c:v>0.69000000000000039</c:v>
                 </c:pt>
                 <c:pt idx="70">
-                  <c:v>0.70000000000000007</c:v>
+                  <c:v>0.70000000000000029</c:v>
                 </c:pt>
                 <c:pt idx="71">
-                  <c:v>0.71000000000000008</c:v>
+                  <c:v>0.7100000000000003</c:v>
                 </c:pt>
                 <c:pt idx="72">
-                  <c:v>0.72000000000000008</c:v>
+                  <c:v>0.72000000000000031</c:v>
                 </c:pt>
                 <c:pt idx="73">
-                  <c:v>0.73000000000000009</c:v>
+                  <c:v>0.73000000000000032</c:v>
                 </c:pt>
                 <c:pt idx="74">
-                  <c:v>0.7400000000000001</c:v>
+                  <c:v>0.74000000000000032</c:v>
                 </c:pt>
                 <c:pt idx="75">
-                  <c:v>0.75000000000000011</c:v>
+                  <c:v>0.75000000000000033</c:v>
                 </c:pt>
                 <c:pt idx="76">
-                  <c:v>0.76000000000000012</c:v>
+                  <c:v>0.76000000000000034</c:v>
                 </c:pt>
                 <c:pt idx="77">
-                  <c:v>0.77000000000000013</c:v>
+                  <c:v>0.77000000000000024</c:v>
                 </c:pt>
                 <c:pt idx="78">
                   <c:v>0.78</c:v>
@@ -1947,28 +2085,28 @@
                   <c:v>0.81</c:v>
                 </c:pt>
                 <c:pt idx="82">
-                  <c:v>0.82000000000000006</c:v>
+                  <c:v>0.82000000000000028</c:v>
                 </c:pt>
                 <c:pt idx="83">
-                  <c:v>0.83000000000000007</c:v>
+                  <c:v>0.83000000000000029</c:v>
                 </c:pt>
                 <c:pt idx="84">
-                  <c:v>0.84000000000000008</c:v>
+                  <c:v>0.8400000000000003</c:v>
                 </c:pt>
                 <c:pt idx="85">
-                  <c:v>0.85000000000000009</c:v>
+                  <c:v>0.85000000000000031</c:v>
                 </c:pt>
                 <c:pt idx="86">
-                  <c:v>0.8600000000000001</c:v>
+                  <c:v>0.86000000000000032</c:v>
                 </c:pt>
                 <c:pt idx="87">
-                  <c:v>0.87000000000000011</c:v>
+                  <c:v>0.87000000000000033</c:v>
                 </c:pt>
                 <c:pt idx="88">
-                  <c:v>0.88</c:v>
+                  <c:v>0.88000000000000012</c:v>
                 </c:pt>
                 <c:pt idx="89">
-                  <c:v>0.89</c:v>
+                  <c:v>0.89000000000000012</c:v>
                 </c:pt>
                 <c:pt idx="90">
                   <c:v>0.9</c:v>
@@ -1983,16 +2121,16 @@
                   <c:v>0.93</c:v>
                 </c:pt>
                 <c:pt idx="94">
-                  <c:v>0.94000000000000006</c:v>
+                  <c:v>0.94000000000000028</c:v>
                 </c:pt>
                 <c:pt idx="95">
-                  <c:v>0.95000000000000007</c:v>
+                  <c:v>0.95000000000000029</c:v>
                 </c:pt>
                 <c:pt idx="96">
-                  <c:v>0.96000000000000008</c:v>
+                  <c:v>0.9600000000000003</c:v>
                 </c:pt>
                 <c:pt idx="97">
-                  <c:v>0.97000000000000008</c:v>
+                  <c:v>0.9700000000000002</c:v>
                 </c:pt>
                 <c:pt idx="98">
                   <c:v>0.98</c:v>
@@ -2010,16 +2148,16 @@
                 <c:formatCode>General</c:formatCode>
                 <c:ptCount val="200"/>
                 <c:pt idx="0">
-                  <c:v>0.10515600000000001</c:v>
+                  <c:v>0.10515600000000004</c:v>
                 </c:pt>
                 <c:pt idx="1">
-                  <c:v>0.10515600000000001</c:v>
+                  <c:v>0.10515600000000004</c:v>
                 </c:pt>
                 <c:pt idx="2">
-                  <c:v>0.10515600000000001</c:v>
+                  <c:v>0.10515600000000004</c:v>
                 </c:pt>
                 <c:pt idx="3">
-                  <c:v>0.17941000000000001</c:v>
+                  <c:v>0.17941000000000007</c:v>
                 </c:pt>
                 <c:pt idx="4">
                   <c:v>0.281171</c:v>
@@ -2034,16 +2172,16 @@
                   <c:v>0.35678100000000001</c:v>
                 </c:pt>
                 <c:pt idx="8">
-                  <c:v>0.53936699999999993</c:v>
+                  <c:v>0.53936699999999949</c:v>
                 </c:pt>
                 <c:pt idx="9">
-                  <c:v>0.58225099999999985</c:v>
+                  <c:v>0.58225099999999952</c:v>
                 </c:pt>
                 <c:pt idx="10">
-                  <c:v>0.58225099999999985</c:v>
+                  <c:v>0.58225099999999952</c:v>
                 </c:pt>
                 <c:pt idx="11">
-                  <c:v>0.66011299999999984</c:v>
+                  <c:v>0.66011299999999962</c:v>
                 </c:pt>
                 <c:pt idx="12">
                   <c:v>0.76755099999999998</c:v>
@@ -2052,28 +2190,28 @@
                   <c:v>0.76755099999999998</c:v>
                 </c:pt>
                 <c:pt idx="14">
-                  <c:v>0.84599600000000008</c:v>
+                  <c:v>0.8459960000000003</c:v>
                 </c:pt>
                 <c:pt idx="15">
-                  <c:v>0.84599600000000008</c:v>
+                  <c:v>0.8459960000000003</c:v>
                 </c:pt>
                 <c:pt idx="16">
-                  <c:v>0.95582100000000014</c:v>
+                  <c:v>0.95582100000000036</c:v>
                 </c:pt>
                 <c:pt idx="17">
-                  <c:v>1.0397699999999999</c:v>
+                  <c:v>1.0397699999999994</c:v>
                 </c:pt>
                 <c:pt idx="18">
-                  <c:v>1.0397699999999999</c:v>
+                  <c:v>1.0397699999999994</c:v>
                 </c:pt>
                 <c:pt idx="19">
                   <c:v>1.1350499999999999</c:v>
                 </c:pt>
                 <c:pt idx="20">
-                  <c:v>1.2771399999999997</c:v>
+                  <c:v>1.2771399999999993</c:v>
                 </c:pt>
                 <c:pt idx="21">
-                  <c:v>1.2771399999999997</c:v>
+                  <c:v>1.2771399999999993</c:v>
                 </c:pt>
                 <c:pt idx="22">
                   <c:v>1.39195</c:v>
@@ -2091,10 +2229,10 @@
                   <c:v>1.5922700000000001</c:v>
                 </c:pt>
                 <c:pt idx="27">
-                  <c:v>1.6982500000000003</c:v>
+                  <c:v>1.6982500000000007</c:v>
                 </c:pt>
                 <c:pt idx="28">
-                  <c:v>1.78931</c:v>
+                  <c:v>1.7893100000000002</c:v>
                 </c:pt>
                 <c:pt idx="29">
                   <c:v>1.9222900000000001</c:v>
@@ -2115,7 +2253,7 @@
                   <c:v>2.2057500000000001</c:v>
                 </c:pt>
                 <c:pt idx="35">
-                  <c:v>2.3902799999999997</c:v>
+                  <c:v>2.3902799999999989</c:v>
                 </c:pt>
                 <c:pt idx="36">
                   <c:v>2.46916</c:v>
@@ -2124,25 +2262,25 @@
                   <c:v>2.46916</c:v>
                 </c:pt>
                 <c:pt idx="38">
-                  <c:v>2.6556699999999998</c:v>
+                  <c:v>2.6556699999999989</c:v>
                 </c:pt>
                 <c:pt idx="39">
-                  <c:v>2.6556699999999998</c:v>
+                  <c:v>2.6556699999999989</c:v>
                 </c:pt>
                 <c:pt idx="40">
-                  <c:v>2.6556699999999998</c:v>
+                  <c:v>2.6556699999999989</c:v>
                 </c:pt>
                 <c:pt idx="41">
-                  <c:v>2.9794799999999997</c:v>
+                  <c:v>2.9794799999999984</c:v>
                 </c:pt>
                 <c:pt idx="42">
-                  <c:v>2.9794799999999997</c:v>
+                  <c:v>2.9794799999999984</c:v>
                 </c:pt>
                 <c:pt idx="43">
-                  <c:v>2.9794799999999997</c:v>
+                  <c:v>2.9794799999999984</c:v>
                 </c:pt>
                 <c:pt idx="44">
-                  <c:v>2.9794799999999997</c:v>
+                  <c:v>2.9794799999999984</c:v>
                 </c:pt>
                 <c:pt idx="45">
                   <c:v>3.2993700000000001</c:v>
@@ -2157,16 +2295,16 @@
                   <c:v>3.4645000000000001</c:v>
                 </c:pt>
                 <c:pt idx="49">
-                  <c:v>3.5510499999999996</c:v>
+                  <c:v>3.5510499999999983</c:v>
                 </c:pt>
                 <c:pt idx="50">
-                  <c:v>3.8028999999999997</c:v>
+                  <c:v>3.8028999999999988</c:v>
                 </c:pt>
                 <c:pt idx="51">
-                  <c:v>3.855459999999999</c:v>
+                  <c:v>3.8554599999999972</c:v>
                 </c:pt>
                 <c:pt idx="52">
-                  <c:v>3.855459999999999</c:v>
+                  <c:v>3.8554599999999972</c:v>
                 </c:pt>
                 <c:pt idx="53">
                   <c:v>4.2067199999999998</c:v>
@@ -2196,16 +2334,16 @@
                   <c:v>4.8973699999999996</c:v>
                 </c:pt>
                 <c:pt idx="62">
-                  <c:v>5.436090000000001</c:v>
+                  <c:v>5.4360900000000028</c:v>
                 </c:pt>
                 <c:pt idx="63">
-                  <c:v>5.436090000000001</c:v>
+                  <c:v>5.4360900000000028</c:v>
                 </c:pt>
                 <c:pt idx="64">
-                  <c:v>5.436090000000001</c:v>
+                  <c:v>5.4360900000000028</c:v>
                 </c:pt>
                 <c:pt idx="65">
-                  <c:v>5.8540399999999995</c:v>
+                  <c:v>5.8540399999999977</c:v>
                 </c:pt>
                 <c:pt idx="66">
                   <c:v>5.9294099999999998</c:v>
@@ -2226,16 +2364,16 @@
                   <c:v>6.4701500000000003</c:v>
                 </c:pt>
                 <c:pt idx="72">
-                  <c:v>6.9544099999999993</c:v>
+                  <c:v>6.9544099999999975</c:v>
                 </c:pt>
                 <c:pt idx="73">
-                  <c:v>7.1108299999999991</c:v>
+                  <c:v>7.1108299999999973</c:v>
                 </c:pt>
                 <c:pt idx="74">
-                  <c:v>7.1108299999999991</c:v>
+                  <c:v>7.1108299999999973</c:v>
                 </c:pt>
                 <c:pt idx="75">
-                  <c:v>7.384059999999999</c:v>
+                  <c:v>7.3840599999999972</c:v>
                 </c:pt>
                 <c:pt idx="76">
                   <c:v>7.8388400000000003</c:v>
@@ -2268,7 +2406,7 @@
                   <c:v>9.4140000000000015</c:v>
                 </c:pt>
                 <c:pt idx="86">
-                  <c:v>10.169500000000003</c:v>
+                  <c:v>10.169500000000006</c:v>
                 </c:pt>
                 <c:pt idx="87">
                   <c:v>10.230099999999998</c:v>
@@ -2292,10 +2430,10 @@
                   <c:v>11.973100000000002</c:v>
                 </c:pt>
                 <c:pt idx="94">
-                  <c:v>12.185500000000003</c:v>
+                  <c:v>12.185500000000006</c:v>
                 </c:pt>
                 <c:pt idx="95">
-                  <c:v>12.185500000000003</c:v>
+                  <c:v>12.185500000000006</c:v>
                 </c:pt>
                 <c:pt idx="96">
                   <c:v>12.686300000000001</c:v>
@@ -2332,40 +2470,40 @@
                   <c:v>0</c:v>
                 </c:pt>
                 <c:pt idx="1">
-                  <c:v>1.0000000000000002E-2</c:v>
+                  <c:v>1.0000000000000005E-2</c:v>
                 </c:pt>
                 <c:pt idx="2">
-                  <c:v>2.0000000000000004E-2</c:v>
+                  <c:v>2.0000000000000011E-2</c:v>
                 </c:pt>
                 <c:pt idx="3">
-                  <c:v>3.0000000000000002E-2</c:v>
+                  <c:v>3.0000000000000009E-2</c:v>
                 </c:pt>
                 <c:pt idx="4">
-                  <c:v>4.0000000000000008E-2</c:v>
+                  <c:v>4.0000000000000022E-2</c:v>
                 </c:pt>
                 <c:pt idx="5">
-                  <c:v>0.05</c:v>
+                  <c:v>5.0000000000000017E-2</c:v>
                 </c:pt>
                 <c:pt idx="6">
-                  <c:v>6.0000000000000005E-2</c:v>
+                  <c:v>6.0000000000000026E-2</c:v>
                 </c:pt>
                 <c:pt idx="7">
-                  <c:v>7.0000000000000021E-2</c:v>
+                  <c:v>7.0000000000000034E-2</c:v>
                 </c:pt>
                 <c:pt idx="8">
-                  <c:v>8.0000000000000016E-2</c:v>
+                  <c:v>8.0000000000000043E-2</c:v>
                 </c:pt>
                 <c:pt idx="9">
-                  <c:v>9.0000000000000011E-2</c:v>
+                  <c:v>9.0000000000000052E-2</c:v>
                 </c:pt>
                 <c:pt idx="10">
                   <c:v>0.1</c:v>
                 </c:pt>
                 <c:pt idx="11">
-                  <c:v>0.11</c:v>
+                  <c:v>0.11000000000000001</c:v>
                 </c:pt>
                 <c:pt idx="12">
-                  <c:v>0.12000000000000001</c:v>
+                  <c:v>0.12000000000000002</c:v>
                 </c:pt>
                 <c:pt idx="13">
                   <c:v>0.13</c:v>
@@ -2374,34 +2512,34 @@
                   <c:v>0.14000000000000001</c:v>
                 </c:pt>
                 <c:pt idx="15">
-                  <c:v>0.15000000000000002</c:v>
+                  <c:v>0.15000000000000008</c:v>
                 </c:pt>
                 <c:pt idx="16">
-                  <c:v>0.16</c:v>
+                  <c:v>0.16000000000000003</c:v>
                 </c:pt>
                 <c:pt idx="17">
                   <c:v>0.17</c:v>
                 </c:pt>
                 <c:pt idx="18">
-                  <c:v>0.18000000000000002</c:v>
+                  <c:v>0.18000000000000008</c:v>
                 </c:pt>
                 <c:pt idx="19">
-                  <c:v>0.19</c:v>
+                  <c:v>0.19000000000000003</c:v>
                 </c:pt>
                 <c:pt idx="20">
                   <c:v>0.2</c:v>
                 </c:pt>
                 <c:pt idx="21">
-                  <c:v>0.21000000000000002</c:v>
+                  <c:v>0.21000000000000008</c:v>
                 </c:pt>
                 <c:pt idx="22">
-                  <c:v>0.22</c:v>
+                  <c:v>0.22000000000000003</c:v>
                 </c:pt>
                 <c:pt idx="23">
                   <c:v>0.23</c:v>
                 </c:pt>
                 <c:pt idx="24">
-                  <c:v>0.24000000000000002</c:v>
+                  <c:v>0.24000000000000007</c:v>
                 </c:pt>
                 <c:pt idx="25">
                   <c:v>0.25</c:v>
@@ -2416,52 +2554,52 @@
                   <c:v>0.28000000000000008</c:v>
                 </c:pt>
                 <c:pt idx="29">
-                  <c:v>0.29000000000000004</c:v>
+                  <c:v>0.29000000000000015</c:v>
                 </c:pt>
                 <c:pt idx="30">
-                  <c:v>0.30000000000000004</c:v>
+                  <c:v>0.30000000000000016</c:v>
                 </c:pt>
                 <c:pt idx="31">
-                  <c:v>0.31000000000000005</c:v>
+                  <c:v>0.31000000000000016</c:v>
                 </c:pt>
                 <c:pt idx="32">
-                  <c:v>0.32000000000000006</c:v>
+                  <c:v>0.32000000000000017</c:v>
                 </c:pt>
                 <c:pt idx="33">
-                  <c:v>0.33000000000000007</c:v>
+                  <c:v>0.33000000000000024</c:v>
                 </c:pt>
                 <c:pt idx="34">
-                  <c:v>0.34</c:v>
+                  <c:v>0.34000000000000008</c:v>
                 </c:pt>
                 <c:pt idx="35">
-                  <c:v>0.35000000000000003</c:v>
+                  <c:v>0.35000000000000014</c:v>
                 </c:pt>
                 <c:pt idx="36">
-                  <c:v>0.36000000000000004</c:v>
+                  <c:v>0.36000000000000015</c:v>
                 </c:pt>
                 <c:pt idx="37">
-                  <c:v>0.37000000000000005</c:v>
+                  <c:v>0.37000000000000016</c:v>
                 </c:pt>
                 <c:pt idx="38">
-                  <c:v>0.38000000000000006</c:v>
+                  <c:v>0.38000000000000017</c:v>
                 </c:pt>
                 <c:pt idx="39">
-                  <c:v>0.39000000000000007</c:v>
+                  <c:v>0.39000000000000018</c:v>
                 </c:pt>
                 <c:pt idx="40">
                   <c:v>0.4</c:v>
                 </c:pt>
                 <c:pt idx="41">
-                  <c:v>0.41000000000000003</c:v>
+                  <c:v>0.41000000000000014</c:v>
                 </c:pt>
                 <c:pt idx="42">
-                  <c:v>0.42000000000000004</c:v>
+                  <c:v>0.42000000000000015</c:v>
                 </c:pt>
                 <c:pt idx="43">
-                  <c:v>0.43000000000000005</c:v>
+                  <c:v>0.43000000000000016</c:v>
                 </c:pt>
                 <c:pt idx="44">
-                  <c:v>0.44</c:v>
+                  <c:v>0.44000000000000006</c:v>
                 </c:pt>
                 <c:pt idx="45">
                   <c:v>0.45</c:v>
@@ -2470,13 +2608,13 @@
                   <c:v>0.46</c:v>
                 </c:pt>
                 <c:pt idx="47">
-                  <c:v>0.47000000000000003</c:v>
+                  <c:v>0.47000000000000008</c:v>
                 </c:pt>
                 <c:pt idx="48">
-                  <c:v>0.48000000000000004</c:v>
+                  <c:v>0.48000000000000015</c:v>
                 </c:pt>
                 <c:pt idx="49">
-                  <c:v>0.49000000000000005</c:v>
+                  <c:v>0.49000000000000016</c:v>
                 </c:pt>
                 <c:pt idx="50">
                   <c:v>0.5</c:v>
@@ -2503,64 +2641,64 @@
                   <c:v>0.56999999999999995</c:v>
                 </c:pt>
                 <c:pt idx="58">
-                  <c:v>0.58000000000000007</c:v>
+                  <c:v>0.58000000000000018</c:v>
                 </c:pt>
                 <c:pt idx="59">
-                  <c:v>0.59</c:v>
+                  <c:v>0.59000000000000008</c:v>
                 </c:pt>
                 <c:pt idx="60">
-                  <c:v>0.60000000000000009</c:v>
+                  <c:v>0.60000000000000031</c:v>
                 </c:pt>
                 <c:pt idx="61">
-                  <c:v>0.6100000000000001</c:v>
+                  <c:v>0.61000000000000032</c:v>
                 </c:pt>
                 <c:pt idx="62">
-                  <c:v>0.62000000000000011</c:v>
+                  <c:v>0.62000000000000033</c:v>
                 </c:pt>
                 <c:pt idx="63">
-                  <c:v>0.63000000000000012</c:v>
+                  <c:v>0.63000000000000034</c:v>
                 </c:pt>
                 <c:pt idx="64">
-                  <c:v>0.64000000000000012</c:v>
+                  <c:v>0.64000000000000035</c:v>
                 </c:pt>
                 <c:pt idx="65">
-                  <c:v>0.65000000000000013</c:v>
+                  <c:v>0.65000000000000036</c:v>
                 </c:pt>
                 <c:pt idx="66">
-                  <c:v>0.66000000000000014</c:v>
+                  <c:v>0.66000000000000036</c:v>
                 </c:pt>
                 <c:pt idx="67">
-                  <c:v>0.67000000000000015</c:v>
+                  <c:v>0.67000000000000048</c:v>
                 </c:pt>
                 <c:pt idx="68">
-                  <c:v>0.68</c:v>
+                  <c:v>0.68000000000000027</c:v>
                 </c:pt>
                 <c:pt idx="69">
-                  <c:v>0.69000000000000006</c:v>
+                  <c:v>0.69000000000000039</c:v>
                 </c:pt>
                 <c:pt idx="70">
-                  <c:v>0.70000000000000007</c:v>
+                  <c:v>0.70000000000000029</c:v>
                 </c:pt>
                 <c:pt idx="71">
-                  <c:v>0.71000000000000008</c:v>
+                  <c:v>0.7100000000000003</c:v>
                 </c:pt>
                 <c:pt idx="72">
-                  <c:v>0.72000000000000008</c:v>
+                  <c:v>0.72000000000000031</c:v>
                 </c:pt>
                 <c:pt idx="73">
-                  <c:v>0.73000000000000009</c:v>
+                  <c:v>0.73000000000000032</c:v>
                 </c:pt>
                 <c:pt idx="74">
-                  <c:v>0.7400000000000001</c:v>
+                  <c:v>0.74000000000000032</c:v>
                 </c:pt>
                 <c:pt idx="75">
-                  <c:v>0.75000000000000011</c:v>
+                  <c:v>0.75000000000000033</c:v>
                 </c:pt>
                 <c:pt idx="76">
-                  <c:v>0.76000000000000012</c:v>
+                  <c:v>0.76000000000000034</c:v>
                 </c:pt>
                 <c:pt idx="77">
-                  <c:v>0.77000000000000013</c:v>
+                  <c:v>0.77000000000000024</c:v>
                 </c:pt>
                 <c:pt idx="78">
                   <c:v>0.78</c:v>
@@ -2575,28 +2713,28 @@
                   <c:v>0.81</c:v>
                 </c:pt>
                 <c:pt idx="82">
-                  <c:v>0.82000000000000006</c:v>
+                  <c:v>0.82000000000000028</c:v>
                 </c:pt>
                 <c:pt idx="83">
-                  <c:v>0.83000000000000007</c:v>
+                  <c:v>0.83000000000000029</c:v>
                 </c:pt>
                 <c:pt idx="84">
-                  <c:v>0.84000000000000008</c:v>
+                  <c:v>0.8400000000000003</c:v>
                 </c:pt>
                 <c:pt idx="85">
-                  <c:v>0.85000000000000009</c:v>
+                  <c:v>0.85000000000000031</c:v>
                 </c:pt>
                 <c:pt idx="86">
-                  <c:v>0.8600000000000001</c:v>
+                  <c:v>0.86000000000000032</c:v>
                 </c:pt>
                 <c:pt idx="87">
-                  <c:v>0.87000000000000011</c:v>
+                  <c:v>0.87000000000000033</c:v>
                 </c:pt>
                 <c:pt idx="88">
-                  <c:v>0.88</c:v>
+                  <c:v>0.88000000000000012</c:v>
                 </c:pt>
                 <c:pt idx="89">
-                  <c:v>0.89</c:v>
+                  <c:v>0.89000000000000012</c:v>
                 </c:pt>
                 <c:pt idx="90">
                   <c:v>0.9</c:v>
@@ -2611,16 +2749,16 @@
                   <c:v>0.93</c:v>
                 </c:pt>
                 <c:pt idx="94">
-                  <c:v>0.94000000000000006</c:v>
+                  <c:v>0.94000000000000028</c:v>
                 </c:pt>
                 <c:pt idx="95">
-                  <c:v>0.95000000000000007</c:v>
+                  <c:v>0.95000000000000029</c:v>
                 </c:pt>
                 <c:pt idx="96">
-                  <c:v>0.96000000000000008</c:v>
+                  <c:v>0.9600000000000003</c:v>
                 </c:pt>
                 <c:pt idx="97">
-                  <c:v>0.97000000000000008</c:v>
+                  <c:v>0.9700000000000002</c:v>
                 </c:pt>
                 <c:pt idx="98">
                   <c:v>0.98</c:v>
@@ -2638,25 +2776,25 @@
                 <c:formatCode>General</c:formatCode>
                 <c:ptCount val="200"/>
                 <c:pt idx="0">
-                  <c:v>-8.3294500000000052E-4</c:v>
+                  <c:v>-8.3294500000000117E-4</c:v>
                 </c:pt>
                 <c:pt idx="1">
-                  <c:v>5.6554699999999999E-2</c:v>
+                  <c:v>5.6554700000000006E-2</c:v>
                 </c:pt>
                 <c:pt idx="2">
-                  <c:v>0.113942</c:v>
+                  <c:v>0.11394200000000002</c:v>
                 </c:pt>
                 <c:pt idx="3">
                   <c:v>0.17136899999999999</c:v>
                 </c:pt>
                 <c:pt idx="4">
-                  <c:v>0.22905300000000001</c:v>
+                  <c:v>0.22905300000000003</c:v>
                 </c:pt>
                 <c:pt idx="5">
                   <c:v>0.28664600000000001</c:v>
                 </c:pt>
                 <c:pt idx="6">
-                  <c:v>0.344443</c:v>
+                  <c:v>0.34444300000000005</c:v>
                 </c:pt>
                 <c:pt idx="7">
                   <c:v>0.40223299999999995</c:v>
@@ -2674,7 +2812,7 @@
                   <c:v>0.63755799999999996</c:v>
                 </c:pt>
                 <c:pt idx="12">
-                  <c:v>0.69834399999999996</c:v>
+                  <c:v>0.69834400000000019</c:v>
                 </c:pt>
                 <c:pt idx="13">
                   <c:v>0.75748099999999996</c:v>
@@ -2689,7 +2827,7 @@
                   <c:v>0.94040900000000005</c:v>
                 </c:pt>
                 <c:pt idx="17">
-                  <c:v>1.0017899999999997</c:v>
+                  <c:v>1.0017899999999993</c:v>
                 </c:pt>
                 <c:pt idx="18">
                   <c:v>1.0625500000000001</c:v>
@@ -2701,7 +2839,7 @@
                   <c:v>1.19546</c:v>
                 </c:pt>
                 <c:pt idx="21">
-                  <c:v>1.2577699999999998</c:v>
+                  <c:v>1.2577699999999994</c:v>
                 </c:pt>
                 <c:pt idx="22">
                   <c:v>1.3213599999999999</c:v>
@@ -2713,46 +2851,46 @@
                   <c:v>1.4570899999999998</c:v>
                 </c:pt>
                 <c:pt idx="25">
-                  <c:v>1.5229299999999997</c:v>
+                  <c:v>1.5229299999999992</c:v>
                 </c:pt>
                 <c:pt idx="26">
-                  <c:v>1.5878999999999999</c:v>
+                  <c:v>1.5878999999999994</c:v>
                 </c:pt>
                 <c:pt idx="27">
                   <c:v>1.6631899999999999</c:v>
                 </c:pt>
                 <c:pt idx="28">
-                  <c:v>1.7294499999999997</c:v>
+                  <c:v>1.7294499999999995</c:v>
                 </c:pt>
                 <c:pt idx="29">
                   <c:v>1.8038599999999998</c:v>
                 </c:pt>
                 <c:pt idx="30">
-                  <c:v>1.8714299999999997</c:v>
+                  <c:v>1.8714299999999993</c:v>
                 </c:pt>
                 <c:pt idx="31">
-                  <c:v>1.9390000000000001</c:v>
+                  <c:v>1.9389999999999998</c:v>
                 </c:pt>
                 <c:pt idx="32">
-                  <c:v>2.0258099999999994</c:v>
+                  <c:v>2.0258099999999986</c:v>
                 </c:pt>
                 <c:pt idx="33">
                   <c:v>2.11307</c:v>
                 </c:pt>
                 <c:pt idx="34">
-                  <c:v>2.1839800000000005</c:v>
+                  <c:v>2.1839800000000014</c:v>
                 </c:pt>
                 <c:pt idx="35">
                   <c:v>2.2561200000000001</c:v>
                 </c:pt>
                 <c:pt idx="36">
-                  <c:v>2.3528699999999989</c:v>
+                  <c:v>2.3528699999999971</c:v>
                 </c:pt>
                 <c:pt idx="37">
                   <c:v>2.4263300000000001</c:v>
                 </c:pt>
                 <c:pt idx="38">
-                  <c:v>2.5178799999999995</c:v>
+                  <c:v>2.5178799999999986</c:v>
                 </c:pt>
                 <c:pt idx="39">
                   <c:v>2.5939800000000002</c:v>
@@ -2764,7 +2902,7 @@
                   <c:v>2.7859099999999999</c:v>
                 </c:pt>
                 <c:pt idx="42">
-                  <c:v>2.8656099999999998</c:v>
+                  <c:v>2.8656099999999989</c:v>
                 </c:pt>
                 <c:pt idx="43">
                   <c:v>2.9453100000000001</c:v>
@@ -2773,16 +2911,16 @@
                   <c:v>3.02502</c:v>
                 </c:pt>
                 <c:pt idx="45">
-                  <c:v>3.1528899999999997</c:v>
+                  <c:v>3.1528899999999989</c:v>
                 </c:pt>
                 <c:pt idx="46">
-                  <c:v>3.2364199999999994</c:v>
+                  <c:v>3.2364199999999985</c:v>
                 </c:pt>
                 <c:pt idx="47">
-                  <c:v>3.3208699999999998</c:v>
+                  <c:v>3.3208699999999989</c:v>
                 </c:pt>
                 <c:pt idx="48">
-                  <c:v>3.4065999999999996</c:v>
+                  <c:v>3.4065999999999987</c:v>
                 </c:pt>
                 <c:pt idx="49">
                   <c:v>3.5331299999999999</c:v>
@@ -2791,13 +2929,13 @@
                   <c:v>3.6242999999999999</c:v>
                 </c:pt>
                 <c:pt idx="51">
-                  <c:v>3.7673900000000002</c:v>
+                  <c:v>3.7673900000000016</c:v>
                 </c:pt>
                 <c:pt idx="52">
-                  <c:v>3.8585799999999995</c:v>
+                  <c:v>3.8585799999999986</c:v>
                 </c:pt>
                 <c:pt idx="53">
-                  <c:v>4.007839999999999</c:v>
+                  <c:v>4.0078399999999972</c:v>
                 </c:pt>
                 <c:pt idx="54">
                   <c:v>4.1036200000000003</c:v>
@@ -2809,10 +2947,10 @@
                   <c:v>4.2969200000000001</c:v>
                 </c:pt>
                 <c:pt idx="57">
-                  <c:v>4.465139999999999</c:v>
+                  <c:v>4.4651399999999972</c:v>
                 </c:pt>
                 <c:pt idx="58">
-                  <c:v>4.5661099999999992</c:v>
+                  <c:v>4.5661099999999974</c:v>
                 </c:pt>
                 <c:pt idx="59">
                   <c:v>4.6702300000000001</c:v>
@@ -2824,7 +2962,7 @@
                   <c:v>4.8795099999999998</c:v>
                 </c:pt>
                 <c:pt idx="62">
-                  <c:v>5.1635699999999991</c:v>
+                  <c:v>5.1635699999999973</c:v>
                 </c:pt>
                 <c:pt idx="63">
                   <c:v>5.2765399999999998</c:v>
@@ -2839,40 +2977,40 @@
                   <c:v>5.72377</c:v>
                 </c:pt>
                 <c:pt idx="67">
-                  <c:v>5.8441199999999993</c:v>
+                  <c:v>5.8441199999999967</c:v>
                 </c:pt>
                 <c:pt idx="68">
-                  <c:v>5.964459999999999</c:v>
+                  <c:v>5.9644599999999972</c:v>
                 </c:pt>
                 <c:pt idx="69">
-                  <c:v>6.0947499999999994</c:v>
+                  <c:v>6.0947499999999986</c:v>
                 </c:pt>
                 <c:pt idx="70">
-                  <c:v>6.3509199999999995</c:v>
+                  <c:v>6.3509199999999977</c:v>
                 </c:pt>
                 <c:pt idx="71">
-                  <c:v>6.4793400000000005</c:v>
+                  <c:v>6.4793400000000032</c:v>
                 </c:pt>
                 <c:pt idx="72">
-                  <c:v>6.6254099999999987</c:v>
+                  <c:v>6.6254099999999969</c:v>
                 </c:pt>
                 <c:pt idx="73">
-                  <c:v>6.8451799999999992</c:v>
+                  <c:v>6.8451799999999974</c:v>
                 </c:pt>
                 <c:pt idx="74">
                   <c:v>6.9821400000000002</c:v>
                 </c:pt>
                 <c:pt idx="75">
-                  <c:v>7.193109999999999</c:v>
+                  <c:v>7.1931099999999972</c:v>
                 </c:pt>
                 <c:pt idx="76">
-                  <c:v>7.3828099999999992</c:v>
+                  <c:v>7.3828099999999974</c:v>
                 </c:pt>
                 <c:pt idx="77">
                   <c:v>7.5293599999999996</c:v>
                 </c:pt>
                 <c:pt idx="78">
-                  <c:v>7.807809999999999</c:v>
+                  <c:v>7.8078099999999973</c:v>
                 </c:pt>
                 <c:pt idx="79">
                   <c:v>7.9581099999999996</c:v>
@@ -2917,7 +3055,7 @@
                   <c:v>11.120100000000001</c:v>
                 </c:pt>
                 <c:pt idx="93">
-                  <c:v>11.365100000000002</c:v>
+                  <c:v>11.365100000000005</c:v>
                 </c:pt>
                 <c:pt idx="94">
                   <c:v>11.823</c:v>
@@ -2941,11 +3079,11 @@
             </c:numRef>
           </c:yVal>
         </c:ser>
-        <c:axId val="87154688"/>
-        <c:axId val="87156992"/>
+        <c:axId val="99932416"/>
+        <c:axId val="103711488"/>
       </c:scatterChart>
       <c:valAx>
-        <c:axId val="87154688"/>
+        <c:axId val="99932416"/>
         <c:scaling>
           <c:orientation val="minMax"/>
           <c:max val="1"/>
@@ -2971,12 +3109,12 @@
         <c:numFmt formatCode="General" sourceLinked="1"/>
         <c:majorTickMark val="none"/>
         <c:tickLblPos val="nextTo"/>
-        <c:crossAx val="87156992"/>
+        <c:crossAx val="103711488"/>
         <c:crosses val="autoZero"/>
         <c:crossBetween val="midCat"/>
       </c:valAx>
       <c:valAx>
-        <c:axId val="87156992"/>
+        <c:axId val="103711488"/>
         <c:scaling>
           <c:orientation val="minMax"/>
         </c:scaling>
@@ -3003,7 +3141,7 @@
         <c:numFmt formatCode="General" sourceLinked="1"/>
         <c:majorTickMark val="none"/>
         <c:tickLblPos val="nextTo"/>
-        <c:crossAx val="87154688"/>
+        <c:crossAx val="99932416"/>
         <c:crosses val="autoZero"/>
         <c:crossBetween val="midCat"/>
       </c:valAx>
@@ -3020,9 +3158,9 @@
           <c:xMode val="edge"/>
           <c:yMode val="edge"/>
           <c:x val="0.27263584495263027"/>
-          <c:y val="0.20721174004192877"/>
-          <c:w val="0.276326252669298"/>
-          <c:h val="0.12269994552567721"/>
+          <c:y val="0.20721174004192888"/>
+          <c:w val="0.27632625266929811"/>
+          <c:h val="0.12269994552567724"/>
         </c:manualLayout>
       </c:layout>
     </c:legend>

</xml_diff>